<commit_message>
Update AT2 - Project - Software Design Document.docx
</commit_message>
<xml_diff>
--- a/MVC and NoSQL/AT2 - Project - Software Design Document.docx
+++ b/MVC and NoSQL/AT2 - Project - Software Design Document.docx
@@ -2668,6 +2668,53 @@
         </w:rPr>
         <w:t>This model determines the attributes that an audio will have</w:t>
       </w:r>
+      <w:r>
+        <w:rPr>
+          <w:rFonts w:asciiTheme="majorHAnsi" w:hAnsiTheme="majorHAnsi" w:cstheme="majorHAnsi"/>
+          <w:sz w:val="24"/>
+          <w:szCs w:val="24"/>
+        </w:rPr>
+        <w:t>.</w:t>
+      </w:r>
+    </w:p>
+    <w:p>
+      <w:pPr>
+        <w:pStyle w:val="ListParagraph"/>
+        <w:numPr>
+          <w:ilvl w:val="0"/>
+          <w:numId w:val="29"/>
+        </w:numPr>
+        <w:rPr>
+          <w:b/>
+          <w:bCs/>
+        </w:rPr>
+      </w:pPr>
+      <w:r>
+        <w:rPr>
+          <w:rFonts w:asciiTheme="majorHAnsi" w:hAnsiTheme="majorHAnsi" w:cstheme="majorHAnsi"/>
+          <w:b/>
+          <w:bCs/>
+          <w:sz w:val="24"/>
+          <w:szCs w:val="24"/>
+        </w:rPr>
+        <w:t xml:space="preserve">Analytics: </w:t>
+      </w:r>
+      <w:r>
+        <w:rPr>
+          <w:rFonts w:asciiTheme="majorHAnsi" w:hAnsiTheme="majorHAnsi" w:cstheme="majorHAnsi"/>
+          <w:sz w:val="24"/>
+          <w:szCs w:val="24"/>
+        </w:rPr>
+        <w:t>This model is for collecting</w:t>
+      </w:r>
+      <w:r>
+        <w:rPr>
+          <w:rFonts w:asciiTheme="majorHAnsi" w:hAnsiTheme="majorHAnsi" w:cstheme="majorHAnsi"/>
+          <w:sz w:val="24"/>
+          <w:szCs w:val="24"/>
+        </w:rPr>
+        <w:t xml:space="preserve"> the analytics of audio views.</w:t>
+      </w:r>
     </w:p>
     <w:p>
       <w:pPr>
@@ -2798,16 +2845,14 @@
         </w:rPr>
         <w:t xml:space="preserve">This account settings page will allow Users to edit their details with an Update request and </w:t>
       </w:r>
-      <w:proofErr w:type="gramStart"/>
       <w:r>
         <w:rPr>
           <w:rFonts w:asciiTheme="majorHAnsi" w:hAnsiTheme="majorHAnsi" w:cstheme="majorHAnsi"/>
           <w:sz w:val="24"/>
           <w:szCs w:val="24"/>
         </w:rPr>
-        <w:t>Delete</w:t>
-      </w:r>
-      <w:proofErr w:type="gramEnd"/>
+        <w:t>delete</w:t>
+      </w:r>
       <w:r>
         <w:rPr>
           <w:rFonts w:asciiTheme="majorHAnsi" w:hAnsiTheme="majorHAnsi" w:cstheme="majorHAnsi"/>
@@ -2845,6 +2890,38 @@
         </w:rPr>
         <w:t xml:space="preserve">: </w:t>
       </w:r>
+      <w:r>
+        <w:rPr>
+          <w:rFonts w:asciiTheme="majorHAnsi" w:hAnsiTheme="majorHAnsi" w:cstheme="majorHAnsi"/>
+          <w:sz w:val="24"/>
+          <w:szCs w:val="24"/>
+        </w:rPr>
+        <w:t xml:space="preserve">This </w:t>
+      </w:r>
+      <w:r>
+        <w:rPr>
+          <w:rFonts w:asciiTheme="majorHAnsi" w:hAnsiTheme="majorHAnsi" w:cstheme="majorHAnsi"/>
+          <w:sz w:val="24"/>
+          <w:szCs w:val="24"/>
+        </w:rPr>
+        <w:t>p</w:t>
+      </w:r>
+      <w:r>
+        <w:rPr>
+          <w:rFonts w:asciiTheme="majorHAnsi" w:hAnsiTheme="majorHAnsi" w:cstheme="majorHAnsi"/>
+          <w:sz w:val="24"/>
+          <w:szCs w:val="24"/>
+        </w:rPr>
+        <w:t xml:space="preserve">age </w:t>
+      </w:r>
+      <w:r>
+        <w:rPr>
+          <w:rFonts w:asciiTheme="majorHAnsi" w:hAnsiTheme="majorHAnsi" w:cstheme="majorHAnsi"/>
+          <w:sz w:val="24"/>
+          <w:szCs w:val="24"/>
+        </w:rPr>
+        <w:t>allows Users to upload new audios with a Create API. You can also edit and delete posted audios with the Update and Delete APIs</w:t>
+      </w:r>
     </w:p>
     <w:p>
       <w:pPr>
@@ -2864,6 +2941,24 @@
         </w:rPr>
         <w:t>Audio View Page</w:t>
       </w:r>
+      <w:r>
+        <w:rPr>
+          <w:rFonts w:asciiTheme="majorHAnsi" w:hAnsiTheme="majorHAnsi" w:cstheme="majorHAnsi"/>
+          <w:b/>
+          <w:bCs/>
+          <w:sz w:val="24"/>
+          <w:szCs w:val="24"/>
+        </w:rPr>
+        <w:t xml:space="preserve">: </w:t>
+      </w:r>
+      <w:r>
+        <w:rPr>
+          <w:rFonts w:asciiTheme="majorHAnsi" w:hAnsiTheme="majorHAnsi" w:cstheme="majorHAnsi"/>
+          <w:sz w:val="24"/>
+          <w:szCs w:val="24"/>
+        </w:rPr>
+        <w:t>This page allows viewers to listen to the audios, with a Read function API.</w:t>
+      </w:r>
     </w:p>
     <w:p>
       <w:pPr>
@@ -2883,6 +2978,24 @@
         </w:rPr>
         <w:t>Public Search Page</w:t>
       </w:r>
+      <w:r>
+        <w:rPr>
+          <w:rFonts w:asciiTheme="majorHAnsi" w:hAnsiTheme="majorHAnsi" w:cstheme="majorHAnsi"/>
+          <w:b/>
+          <w:bCs/>
+          <w:sz w:val="24"/>
+          <w:szCs w:val="24"/>
+        </w:rPr>
+        <w:t xml:space="preserve">: </w:t>
+      </w:r>
+      <w:r>
+        <w:rPr>
+          <w:rFonts w:asciiTheme="majorHAnsi" w:hAnsiTheme="majorHAnsi" w:cstheme="majorHAnsi"/>
+          <w:sz w:val="24"/>
+          <w:szCs w:val="24"/>
+        </w:rPr>
+        <w:t>This page allows viewers to view all posted public audios from users.</w:t>
+      </w:r>
     </w:p>
     <w:p>
       <w:pPr>
@@ -2974,55 +3087,21 @@
           <w:sz w:val="24"/>
           <w:szCs w:val="24"/>
         </w:rPr>
-        <w:t xml:space="preserve">This class determines how requests </w:t>
-      </w:r>
-      <w:r>
-        <w:rPr>
-          <w:rFonts w:asciiTheme="majorHAnsi" w:hAnsiTheme="majorHAnsi" w:cstheme="majorHAnsi"/>
-          <w:sz w:val="24"/>
-          <w:szCs w:val="24"/>
-        </w:rPr>
-        <w:t>for</w:t>
-      </w:r>
-      <w:r>
-        <w:rPr>
-          <w:rFonts w:asciiTheme="majorHAnsi" w:hAnsiTheme="majorHAnsi" w:cstheme="majorHAnsi"/>
-          <w:sz w:val="24"/>
-          <w:szCs w:val="24"/>
-        </w:rPr>
-        <w:t xml:space="preserve"> </w:t>
-      </w:r>
-      <w:r>
-        <w:rPr>
-          <w:rFonts w:asciiTheme="majorHAnsi" w:hAnsiTheme="majorHAnsi" w:cstheme="majorHAnsi"/>
-          <w:sz w:val="24"/>
-          <w:szCs w:val="24"/>
-        </w:rPr>
-        <w:t xml:space="preserve">Audio </w:t>
-      </w:r>
-      <w:r>
-        <w:rPr>
-          <w:rFonts w:asciiTheme="majorHAnsi" w:hAnsiTheme="majorHAnsi" w:cstheme="majorHAnsi"/>
-          <w:sz w:val="24"/>
-          <w:szCs w:val="24"/>
-        </w:rPr>
-        <w:t xml:space="preserve">entities will be parsed. It will hold the Create, Read, Update and Delete methods for </w:t>
-      </w:r>
-      <w:r>
-        <w:rPr>
-          <w:rFonts w:asciiTheme="majorHAnsi" w:hAnsiTheme="majorHAnsi" w:cstheme="majorHAnsi"/>
-          <w:sz w:val="24"/>
-          <w:szCs w:val="24"/>
-        </w:rPr>
-        <w:t>them.</w:t>
+        <w:t>This class determines how requests for Audio entities will be parsed. It will hold the Create, Read, Update and Delete methods for them.</w:t>
       </w:r>
     </w:p>
     <w:p>
       <w:pPr>
+        <w:ind w:left="720"/>
+      </w:pPr>
+    </w:p>
+    <w:p>
+      <w:pPr>
         <w:pStyle w:val="Heading2"/>
       </w:pPr>
       <w:bookmarkStart w:id="6" w:name="_Toc210727511"/>
       <w:r>
+        <w:lastRenderedPageBreak/>
         <w:t>Data Model Details</w:t>
       </w:r>
       <w:bookmarkEnd w:id="6"/>
@@ -3053,7 +3132,22 @@
         </w:numPr>
       </w:pPr>
       <w:r>
-        <w:t>Products Collection: Contains product information and metadata.</w:t>
+        <w:t xml:space="preserve">Audios </w:t>
+      </w:r>
+      <w:r>
+        <w:t xml:space="preserve">Collection: Contains </w:t>
+      </w:r>
+      <w:r>
+        <w:t>audio</w:t>
+      </w:r>
+      <w:r>
+        <w:t xml:space="preserve"> information</w:t>
+      </w:r>
+      <w:r>
+        <w:t>, location</w:t>
+      </w:r>
+      <w:r>
+        <w:t xml:space="preserve"> and metadata.</w:t>
       </w:r>
     </w:p>
     <w:p>
@@ -3065,8 +3159,22 @@
         </w:numPr>
       </w:pPr>
       <w:r>
-        <w:lastRenderedPageBreak/>
-        <w:t>Orders Collection: Tracks user orders and payment status.</w:t>
+        <w:t>Analytics</w:t>
+      </w:r>
+      <w:r>
+        <w:t xml:space="preserve"> Collection: Tracks user </w:t>
+      </w:r>
+      <w:r>
+        <w:t xml:space="preserve">listens </w:t>
+      </w:r>
+      <w:r>
+        <w:t xml:space="preserve">and </w:t>
+      </w:r>
+      <w:r>
+        <w:t>audio listens</w:t>
+      </w:r>
+      <w:r>
+        <w:t>.</w:t>
       </w:r>
     </w:p>
     <w:p>
@@ -3078,13 +3186,29 @@
         </w:numPr>
       </w:pPr>
       <w:r>
-        <w:t xml:space="preserve">Relationships: Orders reference Users and Products using </w:t>
-      </w:r>
-      <w:proofErr w:type="spellStart"/>
-      <w:r>
-        <w:t>ObjectId</w:t>
-      </w:r>
-      <w:proofErr w:type="spellEnd"/>
+        <w:t xml:space="preserve">Relationships: </w:t>
+      </w:r>
+      <w:r>
+        <w:t>Analytics</w:t>
+      </w:r>
+      <w:r>
+        <w:t xml:space="preserve"> reference Users and </w:t>
+      </w:r>
+      <w:r>
+        <w:t>Audios</w:t>
+      </w:r>
+      <w:r>
+        <w:t xml:space="preserve"> using </w:t>
+      </w:r>
+      <w:r>
+        <w:t>User</w:t>
+      </w:r>
+      <w:r>
+        <w:t>I</w:t>
+      </w:r>
+      <w:r>
+        <w:t>D and AudioID</w:t>
+      </w:r>
       <w:r>
         <w:t xml:space="preserve"> fields.</w:t>
       </w:r>
@@ -3113,8 +3237,121 @@
         </w:numPr>
       </w:pPr>
       <w:r>
-        <w:t>Home Page: Navigation bar, featured products, login/register buttons.</w:t>
-      </w:r>
+        <w:t>Sign Up</w:t>
+      </w:r>
+      <w:r>
+        <w:t xml:space="preserve"> Page: </w:t>
+      </w:r>
+    </w:p>
+    <w:p>
+      <w:pPr>
+        <w:pStyle w:val="ListParagraph"/>
+      </w:pPr>
+      <w:r>
+        <w:rPr>
+          <w:noProof/>
+        </w:rPr>
+        <w:drawing>
+          <wp:inline distT="0" distB="0" distL="0" distR="0" wp14:anchorId="29266736" wp14:editId="42948925">
+            <wp:extent cx="4639322" cy="3534268"/>
+            <wp:effectExtent l="0" t="0" r="8890" b="9525"/>
+            <wp:docPr id="388476486" name="Picture 6" descr="A screenshot of a login form&#10;&#10;AI-generated content may be incorrect."/>
+            <wp:cNvGraphicFramePr>
+              <a:graphicFrameLocks xmlns:a="http://schemas.openxmlformats.org/drawingml/2006/main" noChangeAspect="1"/>
+            </wp:cNvGraphicFramePr>
+            <a:graphic xmlns:a="http://schemas.openxmlformats.org/drawingml/2006/main">
+              <a:graphicData uri="http://schemas.openxmlformats.org/drawingml/2006/picture">
+                <pic:pic xmlns:pic="http://schemas.openxmlformats.org/drawingml/2006/picture">
+                  <pic:nvPicPr>
+                    <pic:cNvPr id="388476486" name="Picture 6" descr="A screenshot of a login form&#10;&#10;AI-generated content may be incorrect."/>
+                    <pic:cNvPicPr/>
+                  </pic:nvPicPr>
+                  <pic:blipFill>
+                    <a:blip r:embed="rId13"/>
+                    <a:stretch>
+                      <a:fillRect/>
+                    </a:stretch>
+                  </pic:blipFill>
+                  <pic:spPr>
+                    <a:xfrm>
+                      <a:off x="0" y="0"/>
+                      <a:ext cx="4639322" cy="3534268"/>
+                    </a:xfrm>
+                    <a:prstGeom prst="rect">
+                      <a:avLst/>
+                    </a:prstGeom>
+                  </pic:spPr>
+                </pic:pic>
+              </a:graphicData>
+            </a:graphic>
+          </wp:inline>
+        </w:drawing>
+      </w:r>
+    </w:p>
+    <w:p>
+      <w:pPr>
+        <w:pStyle w:val="ListParagraph"/>
+      </w:pPr>
+    </w:p>
+    <w:p>
+      <w:pPr>
+        <w:pStyle w:val="ListParagraph"/>
+      </w:pPr>
+    </w:p>
+    <w:p>
+      <w:pPr>
+        <w:pStyle w:val="ListParagraph"/>
+      </w:pPr>
+    </w:p>
+    <w:p>
+      <w:pPr>
+        <w:pStyle w:val="ListParagraph"/>
+      </w:pPr>
+    </w:p>
+    <w:p>
+      <w:pPr>
+        <w:pStyle w:val="ListParagraph"/>
+      </w:pPr>
+    </w:p>
+    <w:p>
+      <w:pPr>
+        <w:pStyle w:val="ListParagraph"/>
+      </w:pPr>
+    </w:p>
+    <w:p>
+      <w:pPr>
+        <w:pStyle w:val="ListParagraph"/>
+      </w:pPr>
+    </w:p>
+    <w:p>
+      <w:pPr>
+        <w:pStyle w:val="ListParagraph"/>
+      </w:pPr>
+    </w:p>
+    <w:p>
+      <w:pPr>
+        <w:pStyle w:val="ListParagraph"/>
+      </w:pPr>
+    </w:p>
+    <w:p>
+      <w:pPr>
+        <w:pStyle w:val="ListParagraph"/>
+      </w:pPr>
+    </w:p>
+    <w:p>
+      <w:pPr>
+        <w:pStyle w:val="ListParagraph"/>
+      </w:pPr>
+    </w:p>
+    <w:p>
+      <w:pPr>
+        <w:pStyle w:val="ListParagraph"/>
+      </w:pPr>
+    </w:p>
+    <w:p>
+      <w:pPr>
+        <w:pStyle w:val="ListParagraph"/>
+      </w:pPr>
     </w:p>
     <w:p>
       <w:pPr>
@@ -3125,7 +3362,56 @@
         </w:numPr>
       </w:pPr>
       <w:r>
-        <w:t>Product Page: Product image, description, add to cart button.</w:t>
+        <w:lastRenderedPageBreak/>
+        <w:t>Log In Page</w:t>
+      </w:r>
+      <w:r>
+        <w:t xml:space="preserve">: </w:t>
+      </w:r>
+    </w:p>
+    <w:p>
+      <w:pPr>
+        <w:pStyle w:val="ListParagraph"/>
+      </w:pPr>
+      <w:r>
+        <w:rPr>
+          <w:noProof/>
+        </w:rPr>
+        <w:drawing>
+          <wp:inline distT="0" distB="0" distL="0" distR="0" wp14:anchorId="42ADF6E5" wp14:editId="3727D94A">
+            <wp:extent cx="4639322" cy="3534268"/>
+            <wp:effectExtent l="0" t="0" r="8890" b="9525"/>
+            <wp:docPr id="1219548950" name="Picture 7" descr="A screenshot of a computer screen&#10;&#10;AI-generated content may be incorrect."/>
+            <wp:cNvGraphicFramePr>
+              <a:graphicFrameLocks xmlns:a="http://schemas.openxmlformats.org/drawingml/2006/main" noChangeAspect="1"/>
+            </wp:cNvGraphicFramePr>
+            <a:graphic xmlns:a="http://schemas.openxmlformats.org/drawingml/2006/main">
+              <a:graphicData uri="http://schemas.openxmlformats.org/drawingml/2006/picture">
+                <pic:pic xmlns:pic="http://schemas.openxmlformats.org/drawingml/2006/picture">
+                  <pic:nvPicPr>
+                    <pic:cNvPr id="1219548950" name="Picture 7" descr="A screenshot of a computer screen&#10;&#10;AI-generated content may be incorrect."/>
+                    <pic:cNvPicPr/>
+                  </pic:nvPicPr>
+                  <pic:blipFill>
+                    <a:blip r:embed="rId14"/>
+                    <a:stretch>
+                      <a:fillRect/>
+                    </a:stretch>
+                  </pic:blipFill>
+                  <pic:spPr>
+                    <a:xfrm>
+                      <a:off x="0" y="0"/>
+                      <a:ext cx="4639322" cy="3534268"/>
+                    </a:xfrm>
+                    <a:prstGeom prst="rect">
+                      <a:avLst/>
+                    </a:prstGeom>
+                  </pic:spPr>
+                </pic:pic>
+              </a:graphicData>
+            </a:graphic>
+          </wp:inline>
+        </w:drawing>
       </w:r>
     </w:p>
     <w:p>
@@ -3137,7 +3423,268 @@
         </w:numPr>
       </w:pPr>
       <w:r>
-        <w:t>Checkout Page: Cart summary, payment form, order confirmation.</w:t>
+        <w:t>Account Page</w:t>
+      </w:r>
+      <w:r>
+        <w:t xml:space="preserve">: </w:t>
+      </w:r>
+    </w:p>
+    <w:p>
+      <w:pPr>
+        <w:pStyle w:val="ListParagraph"/>
+      </w:pPr>
+      <w:r>
+        <w:rPr>
+          <w:noProof/>
+        </w:rPr>
+        <w:drawing>
+          <wp:inline distT="0" distB="0" distL="0" distR="0" wp14:anchorId="73D19B73" wp14:editId="421714FE">
+            <wp:extent cx="4639322" cy="3534268"/>
+            <wp:effectExtent l="0" t="0" r="8890" b="9525"/>
+            <wp:docPr id="570326917" name="Picture 8" descr="A screen shot of a computer&#10;&#10;AI-generated content may be incorrect."/>
+            <wp:cNvGraphicFramePr>
+              <a:graphicFrameLocks xmlns:a="http://schemas.openxmlformats.org/drawingml/2006/main" noChangeAspect="1"/>
+            </wp:cNvGraphicFramePr>
+            <a:graphic xmlns:a="http://schemas.openxmlformats.org/drawingml/2006/main">
+              <a:graphicData uri="http://schemas.openxmlformats.org/drawingml/2006/picture">
+                <pic:pic xmlns:pic="http://schemas.openxmlformats.org/drawingml/2006/picture">
+                  <pic:nvPicPr>
+                    <pic:cNvPr id="570326917" name="Picture 8" descr="A screen shot of a computer&#10;&#10;AI-generated content may be incorrect."/>
+                    <pic:cNvPicPr/>
+                  </pic:nvPicPr>
+                  <pic:blipFill>
+                    <a:blip r:embed="rId15"/>
+                    <a:stretch>
+                      <a:fillRect/>
+                    </a:stretch>
+                  </pic:blipFill>
+                  <pic:spPr>
+                    <a:xfrm>
+                      <a:off x="0" y="0"/>
+                      <a:ext cx="4639322" cy="3534268"/>
+                    </a:xfrm>
+                    <a:prstGeom prst="rect">
+                      <a:avLst/>
+                    </a:prstGeom>
+                  </pic:spPr>
+                </pic:pic>
+              </a:graphicData>
+            </a:graphic>
+          </wp:inline>
+        </w:drawing>
+      </w:r>
+    </w:p>
+    <w:p>
+      <w:pPr>
+        <w:pStyle w:val="ListParagraph"/>
+      </w:pPr>
+    </w:p>
+    <w:p>
+      <w:pPr>
+        <w:pStyle w:val="ListParagraph"/>
+      </w:pPr>
+    </w:p>
+    <w:p>
+      <w:pPr>
+        <w:pStyle w:val="ListParagraph"/>
+      </w:pPr>
+    </w:p>
+    <w:p>
+      <w:pPr>
+        <w:pStyle w:val="ListParagraph"/>
+      </w:pPr>
+    </w:p>
+    <w:p>
+      <w:pPr>
+        <w:pStyle w:val="ListParagraph"/>
+        <w:numPr>
+          <w:ilvl w:val="0"/>
+          <w:numId w:val="19"/>
+        </w:numPr>
+      </w:pPr>
+      <w:r>
+        <w:lastRenderedPageBreak/>
+        <w:t>User Home Page (User Recordings):</w:t>
+      </w:r>
+    </w:p>
+    <w:p>
+      <w:pPr>
+        <w:pStyle w:val="ListParagraph"/>
+      </w:pPr>
+      <w:r>
+        <w:rPr>
+          <w:noProof/>
+        </w:rPr>
+        <w:drawing>
+          <wp:inline distT="0" distB="0" distL="0" distR="0" wp14:anchorId="3A89F2E9" wp14:editId="3591FF19">
+            <wp:extent cx="4639322" cy="3534268"/>
+            <wp:effectExtent l="0" t="0" r="8890" b="9525"/>
+            <wp:docPr id="1088714964" name="Picture 9" descr="A white rectangular object with black text&#10;&#10;AI-generated content may be incorrect."/>
+            <wp:cNvGraphicFramePr>
+              <a:graphicFrameLocks xmlns:a="http://schemas.openxmlformats.org/drawingml/2006/main" noChangeAspect="1"/>
+            </wp:cNvGraphicFramePr>
+            <a:graphic xmlns:a="http://schemas.openxmlformats.org/drawingml/2006/main">
+              <a:graphicData uri="http://schemas.openxmlformats.org/drawingml/2006/picture">
+                <pic:pic xmlns:pic="http://schemas.openxmlformats.org/drawingml/2006/picture">
+                  <pic:nvPicPr>
+                    <pic:cNvPr id="1088714964" name="Picture 9" descr="A white rectangular object with black text&#10;&#10;AI-generated content may be incorrect."/>
+                    <pic:cNvPicPr/>
+                  </pic:nvPicPr>
+                  <pic:blipFill>
+                    <a:blip r:embed="rId16"/>
+                    <a:stretch>
+                      <a:fillRect/>
+                    </a:stretch>
+                  </pic:blipFill>
+                  <pic:spPr>
+                    <a:xfrm>
+                      <a:off x="0" y="0"/>
+                      <a:ext cx="4639322" cy="3534268"/>
+                    </a:xfrm>
+                    <a:prstGeom prst="rect">
+                      <a:avLst/>
+                    </a:prstGeom>
+                  </pic:spPr>
+                </pic:pic>
+              </a:graphicData>
+            </a:graphic>
+          </wp:inline>
+        </w:drawing>
+      </w:r>
+    </w:p>
+    <w:p>
+      <w:pPr>
+        <w:pStyle w:val="ListParagraph"/>
+        <w:numPr>
+          <w:ilvl w:val="0"/>
+          <w:numId w:val="19"/>
+        </w:numPr>
+      </w:pPr>
+      <w:r>
+        <w:t>Audio View Page:</w:t>
+      </w:r>
+    </w:p>
+    <w:p>
+      <w:pPr>
+        <w:pStyle w:val="ListParagraph"/>
+      </w:pPr>
+      <w:r>
+        <w:rPr>
+          <w:noProof/>
+        </w:rPr>
+        <w:drawing>
+          <wp:inline distT="0" distB="0" distL="0" distR="0" wp14:anchorId="0ADF5257" wp14:editId="68CCD483">
+            <wp:extent cx="4639322" cy="3534268"/>
+            <wp:effectExtent l="0" t="0" r="8890" b="9525"/>
+            <wp:docPr id="1219517188" name="Picture 10" descr="A screen shot of a video player&#10;&#10;AI-generated content may be incorrect."/>
+            <wp:cNvGraphicFramePr>
+              <a:graphicFrameLocks xmlns:a="http://schemas.openxmlformats.org/drawingml/2006/main" noChangeAspect="1"/>
+            </wp:cNvGraphicFramePr>
+            <a:graphic xmlns:a="http://schemas.openxmlformats.org/drawingml/2006/main">
+              <a:graphicData uri="http://schemas.openxmlformats.org/drawingml/2006/picture">
+                <pic:pic xmlns:pic="http://schemas.openxmlformats.org/drawingml/2006/picture">
+                  <pic:nvPicPr>
+                    <pic:cNvPr id="1219517188" name="Picture 10" descr="A screen shot of a video player&#10;&#10;AI-generated content may be incorrect."/>
+                    <pic:cNvPicPr/>
+                  </pic:nvPicPr>
+                  <pic:blipFill>
+                    <a:blip r:embed="rId17"/>
+                    <a:stretch>
+                      <a:fillRect/>
+                    </a:stretch>
+                  </pic:blipFill>
+                  <pic:spPr>
+                    <a:xfrm>
+                      <a:off x="0" y="0"/>
+                      <a:ext cx="4639322" cy="3534268"/>
+                    </a:xfrm>
+                    <a:prstGeom prst="rect">
+                      <a:avLst/>
+                    </a:prstGeom>
+                  </pic:spPr>
+                </pic:pic>
+              </a:graphicData>
+            </a:graphic>
+          </wp:inline>
+        </w:drawing>
+      </w:r>
+    </w:p>
+    <w:p>
+      <w:pPr>
+        <w:pStyle w:val="ListParagraph"/>
+      </w:pPr>
+    </w:p>
+    <w:p>
+      <w:pPr>
+        <w:pStyle w:val="ListParagraph"/>
+      </w:pPr>
+    </w:p>
+    <w:p>
+      <w:pPr>
+        <w:pStyle w:val="ListParagraph"/>
+      </w:pPr>
+    </w:p>
+    <w:p>
+      <w:pPr>
+        <w:pStyle w:val="ListParagraph"/>
+      </w:pPr>
+    </w:p>
+    <w:p>
+      <w:pPr>
+        <w:pStyle w:val="ListParagraph"/>
+        <w:numPr>
+          <w:ilvl w:val="0"/>
+          <w:numId w:val="19"/>
+        </w:numPr>
+      </w:pPr>
+      <w:r>
+        <w:lastRenderedPageBreak/>
+        <w:t>Public Search Page:</w:t>
+      </w:r>
+    </w:p>
+    <w:p>
+      <w:pPr>
+        <w:pStyle w:val="ListParagraph"/>
+      </w:pPr>
+      <w:r>
+        <w:rPr>
+          <w:noProof/>
+        </w:rPr>
+        <w:drawing>
+          <wp:inline distT="0" distB="0" distL="0" distR="0" wp14:anchorId="26669793" wp14:editId="6B8471B7">
+            <wp:extent cx="4639322" cy="3534268"/>
+            <wp:effectExtent l="0" t="0" r="8890" b="9525"/>
+            <wp:docPr id="684732832" name="Picture 11" descr="A screenshot of a computer&#10;&#10;AI-generated content may be incorrect."/>
+            <wp:cNvGraphicFramePr>
+              <a:graphicFrameLocks xmlns:a="http://schemas.openxmlformats.org/drawingml/2006/main" noChangeAspect="1"/>
+            </wp:cNvGraphicFramePr>
+            <a:graphic xmlns:a="http://schemas.openxmlformats.org/drawingml/2006/main">
+              <a:graphicData uri="http://schemas.openxmlformats.org/drawingml/2006/picture">
+                <pic:pic xmlns:pic="http://schemas.openxmlformats.org/drawingml/2006/picture">
+                  <pic:nvPicPr>
+                    <pic:cNvPr id="684732832" name="Picture 11" descr="A screenshot of a computer&#10;&#10;AI-generated content may be incorrect."/>
+                    <pic:cNvPicPr/>
+                  </pic:nvPicPr>
+                  <pic:blipFill>
+                    <a:blip r:embed="rId18"/>
+                    <a:stretch>
+                      <a:fillRect/>
+                    </a:stretch>
+                  </pic:blipFill>
+                  <pic:spPr>
+                    <a:xfrm>
+                      <a:off x="0" y="0"/>
+                      <a:ext cx="4639322" cy="3534268"/>
+                    </a:xfrm>
+                    <a:prstGeom prst="rect">
+                      <a:avLst/>
+                    </a:prstGeom>
+                  </pic:spPr>
+                </pic:pic>
+              </a:graphicData>
+            </a:graphic>
+          </wp:inline>
+        </w:drawing>
       </w:r>
     </w:p>
     <w:p>
@@ -3174,7 +3721,14 @@
         </w:numPr>
       </w:pPr>
       <w:r>
-        <w:t>Registration Workflow: User signs up, receives confirmation email, logs in.</w:t>
+        <w:rPr>
+          <w:b/>
+          <w:bCs/>
+        </w:rPr>
+        <w:t>Registration Workflow</w:t>
+      </w:r>
+      <w:r>
+        <w:t>: User signs up, receives confirmation email, logs in.</w:t>
       </w:r>
     </w:p>
     <w:p>
@@ -3186,7 +3740,32 @@
         </w:numPr>
       </w:pPr>
       <w:r>
-        <w:t>Shopping Workflow: User browses products, adds items to cart, checks out.</w:t>
+        <w:rPr>
+          <w:b/>
+          <w:bCs/>
+        </w:rPr>
+        <w:t>Upload Workflow</w:t>
+      </w:r>
+      <w:r>
+        <w:t xml:space="preserve">: User </w:t>
+      </w:r>
+      <w:r>
+        <w:t>uploads audio file</w:t>
+      </w:r>
+      <w:r>
+        <w:t xml:space="preserve">, </w:t>
+      </w:r>
+      <w:r>
+        <w:t>names and tags it</w:t>
+      </w:r>
+      <w:r>
+        <w:t xml:space="preserve">, </w:t>
+      </w:r>
+      <w:r>
+        <w:t>decides if it’s private or public</w:t>
+      </w:r>
+      <w:r>
+        <w:t>.</w:t>
       </w:r>
     </w:p>
     <w:p>
@@ -3198,7 +3777,17 @@
         </w:numPr>
       </w:pPr>
       <w:r>
-        <w:t>Order Tracking Workflow: User views order history and status updates.</w:t>
+        <w:rPr>
+          <w:b/>
+          <w:bCs/>
+        </w:rPr>
+        <w:t>Search Workflow</w:t>
+      </w:r>
+      <w:r>
+        <w:t xml:space="preserve">: User </w:t>
+      </w:r>
+      <w:r>
+        <w:t>inputs search term, all matched Users and Audios are displayed, upon clicking audios can be played.</w:t>
       </w:r>
     </w:p>
     <w:p>
@@ -3218,6 +3807,203 @@
     </w:p>
     <w:p>
       <w:pPr>
+        <w:pStyle w:val="ListParagraph"/>
+        <w:numPr>
+          <w:ilvl w:val="0"/>
+          <w:numId w:val="30"/>
+        </w:numPr>
+      </w:pPr>
+      <w:r>
+        <w:t>/API/User/Create</w:t>
+      </w:r>
+    </w:p>
+    <w:p>
+      <w:pPr>
+        <w:pStyle w:val="ListParagraph"/>
+        <w:numPr>
+          <w:ilvl w:val="0"/>
+          <w:numId w:val="30"/>
+        </w:numPr>
+      </w:pPr>
+      <w:r>
+        <w:t>/API/User/Auth</w:t>
+      </w:r>
+    </w:p>
+    <w:p>
+      <w:pPr>
+        <w:pStyle w:val="ListParagraph"/>
+        <w:numPr>
+          <w:ilvl w:val="0"/>
+          <w:numId w:val="30"/>
+        </w:numPr>
+      </w:pPr>
+      <w:r>
+        <w:t>/API/User/Update{email}</w:t>
+      </w:r>
+    </w:p>
+    <w:p>
+      <w:pPr>
+        <w:pStyle w:val="ListParagraph"/>
+        <w:numPr>
+          <w:ilvl w:val="0"/>
+          <w:numId w:val="30"/>
+        </w:numPr>
+      </w:pPr>
+      <w:r>
+        <w:t>/API/User/Update{password}</w:t>
+      </w:r>
+    </w:p>
+    <w:p>
+      <w:pPr>
+        <w:pStyle w:val="ListParagraph"/>
+        <w:numPr>
+          <w:ilvl w:val="0"/>
+          <w:numId w:val="30"/>
+        </w:numPr>
+      </w:pPr>
+      <w:r>
+        <w:t>/API/User/Update{</w:t>
+      </w:r>
+      <w:r>
+        <w:t>username</w:t>
+      </w:r>
+      <w:r>
+        <w:t>}</w:t>
+      </w:r>
+    </w:p>
+    <w:p>
+      <w:pPr>
+        <w:pStyle w:val="ListParagraph"/>
+        <w:numPr>
+          <w:ilvl w:val="0"/>
+          <w:numId w:val="30"/>
+        </w:numPr>
+      </w:pPr>
+      <w:r>
+        <w:t>/API/User/Delete</w:t>
+      </w:r>
+    </w:p>
+    <w:p>
+      <w:pPr>
+        <w:pStyle w:val="ListParagraph"/>
+        <w:numPr>
+          <w:ilvl w:val="0"/>
+          <w:numId w:val="30"/>
+        </w:numPr>
+      </w:pPr>
+      <w:r>
+        <w:t>/API/User/ListAll</w:t>
+      </w:r>
+    </w:p>
+    <w:p>
+      <w:pPr>
+        <w:pStyle w:val="ListParagraph"/>
+        <w:numPr>
+          <w:ilvl w:val="0"/>
+          <w:numId w:val="30"/>
+        </w:numPr>
+      </w:pPr>
+      <w:r>
+        <w:t>/API/User/ListDetails</w:t>
+      </w:r>
+    </w:p>
+    <w:p>
+      <w:pPr>
+        <w:ind w:left="360"/>
+      </w:pPr>
+    </w:p>
+    <w:p>
+      <w:pPr>
+        <w:pStyle w:val="ListParagraph"/>
+        <w:numPr>
+          <w:ilvl w:val="0"/>
+          <w:numId w:val="30"/>
+        </w:numPr>
+      </w:pPr>
+      <w:r>
+        <w:lastRenderedPageBreak/>
+        <w:t>/API/Audio/Upload</w:t>
+      </w:r>
+    </w:p>
+    <w:p>
+      <w:pPr>
+        <w:pStyle w:val="ListParagraph"/>
+        <w:numPr>
+          <w:ilvl w:val="0"/>
+          <w:numId w:val="30"/>
+        </w:numPr>
+      </w:pPr>
+      <w:r>
+        <w:t>/API/Audio/Update</w:t>
+      </w:r>
+    </w:p>
+    <w:p>
+      <w:pPr>
+        <w:pStyle w:val="ListParagraph"/>
+        <w:numPr>
+          <w:ilvl w:val="0"/>
+          <w:numId w:val="30"/>
+        </w:numPr>
+      </w:pPr>
+      <w:r>
+        <w:t>/API/Audio/ListAll</w:t>
+      </w:r>
+    </w:p>
+    <w:p>
+      <w:pPr>
+        <w:pStyle w:val="ListParagraph"/>
+        <w:numPr>
+          <w:ilvl w:val="0"/>
+          <w:numId w:val="30"/>
+        </w:numPr>
+      </w:pPr>
+      <w:r>
+        <w:t>/API/Audio/ListDetails</w:t>
+      </w:r>
+    </w:p>
+    <w:p>
+      <w:pPr>
+        <w:pStyle w:val="ListParagraph"/>
+        <w:numPr>
+          <w:ilvl w:val="0"/>
+          <w:numId w:val="30"/>
+        </w:numPr>
+      </w:pPr>
+      <w:r>
+        <w:t>/API/Audio/Play</w:t>
+      </w:r>
+    </w:p>
+    <w:p>
+      <w:pPr>
+        <w:pStyle w:val="ListParagraph"/>
+        <w:numPr>
+          <w:ilvl w:val="0"/>
+          <w:numId w:val="30"/>
+        </w:numPr>
+      </w:pPr>
+      <w:r>
+        <w:t>/API/Audio/Delete</w:t>
+      </w:r>
+    </w:p>
+    <w:p>
+      <w:pPr>
+        <w:ind w:left="360"/>
+      </w:pPr>
+    </w:p>
+    <w:p>
+      <w:pPr>
+        <w:pStyle w:val="ListParagraph"/>
+        <w:numPr>
+          <w:ilvl w:val="0"/>
+          <w:numId w:val="30"/>
+        </w:numPr>
+      </w:pPr>
+      <w:r>
+        <w:t>/API/Analytics/List</w:t>
+      </w:r>
+    </w:p>
+    <w:p>
+      <w:pPr>
         <w:pStyle w:val="Heading1"/>
       </w:pPr>
       <w:bookmarkStart w:id="10" w:name="_Toc210727515"/>
@@ -3233,6 +4019,364 @@
     </w:p>
     <w:p>
       <w:pPr>
+        <w:rPr>
+          <w:b/>
+          <w:bCs/>
+        </w:rPr>
+      </w:pPr>
+      <w:r>
+        <w:rPr>
+          <w:b/>
+          <w:bCs/>
+        </w:rPr>
+        <w:t>[</w:t>
+      </w:r>
+      <w:r>
+        <w:rPr>
+          <w:b/>
+          <w:bCs/>
+        </w:rPr>
+        <w:t>User</w:t>
+      </w:r>
+      <w:r>
+        <w:rPr>
+          <w:b/>
+          <w:bCs/>
+        </w:rPr>
+        <w:t>]</w:t>
+      </w:r>
+    </w:p>
+    <w:p>
+      <w:r>
+        <w:t xml:space="preserve">- </w:t>
+      </w:r>
+      <w:r>
+        <w:t>User</w:t>
+      </w:r>
+      <w:r>
+        <w:t>ID (PK)</w:t>
+      </w:r>
+    </w:p>
+    <w:p>
+      <w:r>
+        <w:t>- Name</w:t>
+      </w:r>
+    </w:p>
+    <w:p>
+      <w:r>
+        <w:t>- Email</w:t>
+      </w:r>
+    </w:p>
+    <w:p>
+      <w:r>
+        <w:t xml:space="preserve">- </w:t>
+      </w:r>
+      <w:r>
+        <w:t>Password</w:t>
+      </w:r>
+    </w:p>
+    <w:p/>
+    <w:p>
+      <w:pPr>
+        <w:rPr>
+          <w:b/>
+          <w:bCs/>
+        </w:rPr>
+      </w:pPr>
+      <w:r>
+        <w:rPr>
+          <w:b/>
+          <w:bCs/>
+        </w:rPr>
+        <w:t>[</w:t>
+      </w:r>
+      <w:r>
+        <w:rPr>
+          <w:b/>
+          <w:bCs/>
+        </w:rPr>
+        <w:t>Audio</w:t>
+      </w:r>
+      <w:r>
+        <w:rPr>
+          <w:b/>
+          <w:bCs/>
+        </w:rPr>
+        <w:t>]</w:t>
+      </w:r>
+    </w:p>
+    <w:p>
+      <w:r>
+        <w:t xml:space="preserve">- </w:t>
+      </w:r>
+      <w:r>
+        <w:t>Audio</w:t>
+      </w:r>
+      <w:r>
+        <w:t>ID (PK)</w:t>
+      </w:r>
+    </w:p>
+    <w:p>
+      <w:r>
+        <w:t>- Name</w:t>
+      </w:r>
+    </w:p>
+    <w:p>
+      <w:r>
+        <w:t>- UserID</w:t>
+      </w:r>
+    </w:p>
+    <w:p>
+      <w:r>
+        <w:t>- Artist</w:t>
+      </w:r>
+    </w:p>
+    <w:p>
+      <w:r>
+        <w:t>- Tags</w:t>
+      </w:r>
+    </w:p>
+    <w:p>
+      <w:r>
+        <w:t>- DurationSeconds</w:t>
+      </w:r>
+    </w:p>
+    <w:p>
+      <w:r>
+        <w:t xml:space="preserve">- </w:t>
+      </w:r>
+      <w:r>
+        <w:t>File</w:t>
+      </w:r>
+      <w:r>
+        <w:t>Path</w:t>
+      </w:r>
+    </w:p>
+    <w:p>
+      <w:r>
+        <w:t xml:space="preserve">- </w:t>
+      </w:r>
+      <w:r>
+        <w:t>UploadDate</w:t>
+      </w:r>
+    </w:p>
+    <w:p/>
+    <w:p/>
+    <w:p/>
+    <w:p>
+      <w:pPr>
+        <w:rPr>
+          <w:b/>
+          <w:bCs/>
+        </w:rPr>
+      </w:pPr>
+      <w:r>
+        <w:rPr>
+          <w:b/>
+          <w:bCs/>
+        </w:rPr>
+        <w:lastRenderedPageBreak/>
+        <w:t>[</w:t>
+      </w:r>
+      <w:r>
+        <w:rPr>
+          <w:b/>
+          <w:bCs/>
+        </w:rPr>
+        <w:t>Analytics</w:t>
+      </w:r>
+      <w:r>
+        <w:rPr>
+          <w:b/>
+          <w:bCs/>
+        </w:rPr>
+        <w:t>]</w:t>
+      </w:r>
+    </w:p>
+    <w:p>
+      <w:r>
+        <w:t xml:space="preserve">- </w:t>
+      </w:r>
+      <w:r>
+        <w:t>Analytics</w:t>
+      </w:r>
+      <w:r>
+        <w:t xml:space="preserve"> (PK)</w:t>
+      </w:r>
+    </w:p>
+    <w:p>
+      <w:r>
+        <w:t xml:space="preserve">- </w:t>
+      </w:r>
+      <w:r>
+        <w:t>ListenCount</w:t>
+      </w:r>
+    </w:p>
+    <w:p>
+      <w:r>
+        <w:t>- LikeCount</w:t>
+      </w:r>
+    </w:p>
+    <w:p>
+      <w:r>
+        <w:t>- UserID</w:t>
+      </w:r>
+    </w:p>
+    <w:p>
+      <w:r>
+        <w:t>- AudioID</w:t>
+      </w:r>
+    </w:p>
+    <w:p/>
+    <w:p>
+      <w:pPr>
+        <w:rPr>
+          <w:b/>
+          <w:bCs/>
+        </w:rPr>
+      </w:pPr>
+      <w:r>
+        <w:rPr>
+          <w:b/>
+          <w:bCs/>
+        </w:rPr>
+        <w:t>Relationships</w:t>
+      </w:r>
+    </w:p>
+    <w:p>
+      <w:r>
+        <w:rPr>
+          <w:rFonts w:hint="eastAsia"/>
+        </w:rPr>
+        <w:t xml:space="preserve">Relationship: </w:t>
+      </w:r>
+      <w:r>
+        <w:t>User</w:t>
+      </w:r>
+      <w:r>
+        <w:rPr>
+          <w:rFonts w:hint="eastAsia"/>
+        </w:rPr>
+        <w:t xml:space="preserve"> (1) </w:t>
+      </w:r>
+      <w:r>
+        <w:rPr>
+          <w:rFonts w:hint="eastAsia"/>
+        </w:rPr>
+        <w:t>——</w:t>
+      </w:r>
+      <w:r>
+        <w:rPr>
+          <w:rFonts w:hint="eastAsia"/>
+        </w:rPr>
+        <w:t xml:space="preserve"> (</w:t>
+      </w:r>
+      <w:r>
+        <w:rPr>
+          <w:rFonts w:hint="eastAsia"/>
+        </w:rPr>
+        <w:t>∞</w:t>
+      </w:r>
+      <w:r>
+        <w:rPr>
+          <w:rFonts w:hint="eastAsia"/>
+        </w:rPr>
+        <w:t xml:space="preserve">) </w:t>
+      </w:r>
+      <w:r>
+        <w:t>Audio</w:t>
+      </w:r>
+    </w:p>
+    <w:p>
+      <w:r>
+        <w:rPr>
+          <w:rFonts w:hint="eastAsia"/>
+        </w:rPr>
+        <w:t xml:space="preserve">Relationship: </w:t>
+      </w:r>
+      <w:r>
+        <w:t>User</w:t>
+      </w:r>
+      <w:r>
+        <w:rPr>
+          <w:rFonts w:hint="eastAsia"/>
+        </w:rPr>
+        <w:t xml:space="preserve"> (1) </w:t>
+      </w:r>
+      <w:r>
+        <w:rPr>
+          <w:rFonts w:hint="eastAsia"/>
+        </w:rPr>
+        <w:t>——</w:t>
+      </w:r>
+      <w:r>
+        <w:rPr>
+          <w:rFonts w:hint="eastAsia"/>
+        </w:rPr>
+        <w:t xml:space="preserve"> (</w:t>
+      </w:r>
+      <w:r>
+        <w:rPr>
+          <w:rFonts w:hint="eastAsia"/>
+        </w:rPr>
+        <w:t>∞</w:t>
+      </w:r>
+      <w:r>
+        <w:rPr>
+          <w:rFonts w:hint="eastAsia"/>
+        </w:rPr>
+        <w:t xml:space="preserve">) </w:t>
+      </w:r>
+      <w:r>
+        <w:t>A</w:t>
+      </w:r>
+      <w:r>
+        <w:t>nalytics</w:t>
+      </w:r>
+    </w:p>
+    <w:p>
+      <w:r>
+        <w:rPr>
+          <w:rFonts w:hint="eastAsia"/>
+        </w:rPr>
+        <w:t xml:space="preserve">Relationship: </w:t>
+      </w:r>
+      <w:r>
+        <w:t xml:space="preserve">Audio </w:t>
+      </w:r>
+      <w:r>
+        <w:rPr>
+          <w:rFonts w:hint="eastAsia"/>
+        </w:rPr>
+        <w:t xml:space="preserve">(1) </w:t>
+      </w:r>
+      <w:r>
+        <w:rPr>
+          <w:rFonts w:hint="eastAsia"/>
+        </w:rPr>
+        <w:t>——</w:t>
+      </w:r>
+      <w:r>
+        <w:rPr>
+          <w:rFonts w:hint="eastAsia"/>
+        </w:rPr>
+        <w:t xml:space="preserve"> (</w:t>
+      </w:r>
+      <w:r>
+        <w:t>1</w:t>
+      </w:r>
+      <w:r>
+        <w:rPr>
+          <w:rFonts w:hint="eastAsia"/>
+        </w:rPr>
+        <w:t xml:space="preserve">) </w:t>
+      </w:r>
+      <w:r>
+        <w:t>Analytics</w:t>
+      </w:r>
+    </w:p>
+    <w:p>
+      <w:pPr>
         <w:pStyle w:val="Heading1"/>
       </w:pPr>
       <w:bookmarkStart w:id="11" w:name="_Toc210727516"/>
@@ -3248,6 +4392,54 @@
     </w:p>
     <w:p>
       <w:pPr>
+        <w:rPr>
+          <w:b/>
+          <w:bCs/>
+        </w:rPr>
+      </w:pPr>
+      <w:r>
+        <w:rPr>
+          <w:b/>
+          <w:bCs/>
+        </w:rPr>
+        <w:t>Blue Green Deployment</w:t>
+      </w:r>
+    </w:p>
+    <w:p>
+      <w:pPr>
+        <w:pStyle w:val="ListParagraph"/>
+        <w:numPr>
+          <w:ilvl w:val="0"/>
+          <w:numId w:val="29"/>
+        </w:numPr>
+      </w:pPr>
+      <w:r>
+        <w:t>The latest version is run and tested before a switch it made to redirect the traffic to the deployed green/new version of the</w:t>
+      </w:r>
+      <w:r>
+        <w:t xml:space="preserve"> web app</w:t>
+      </w:r>
+      <w:r>
+        <w:t xml:space="preserve">, from the blue/old version of the </w:t>
+      </w:r>
+      <w:r>
+        <w:t>app.</w:t>
+      </w:r>
+    </w:p>
+    <w:p>
+      <w:pPr>
+        <w:pStyle w:val="ListParagraph"/>
+        <w:numPr>
+          <w:ilvl w:val="0"/>
+          <w:numId w:val="29"/>
+        </w:numPr>
+      </w:pPr>
+      <w:r>
+        <w:t>This will be hosted on AWS as TAFE Students get some amount of free usage of this system.</w:t>
+      </w:r>
+    </w:p>
+    <w:p>
+      <w:pPr>
         <w:pStyle w:val="Heading1"/>
       </w:pPr>
       <w:bookmarkStart w:id="12" w:name="_Toc210727517"/>
@@ -3288,9 +4480,9 @@
     </w:p>
     <w:p/>
     <w:sectPr>
-      <w:headerReference w:type="even" r:id="rId13"/>
-      <w:headerReference w:type="default" r:id="rId14"/>
-      <w:footerReference w:type="default" r:id="rId15"/>
+      <w:headerReference w:type="even" r:id="rId19"/>
+      <w:headerReference w:type="default" r:id="rId20"/>
+      <w:footerReference w:type="default" r:id="rId21"/>
       <w:pgSz w:w="12240" w:h="15840"/>
       <w:pgMar w:top="720" w:right="720" w:bottom="720" w:left="720" w:header="720" w:footer="454" w:gutter="0"/>
       <w:pgNumType w:start="0"/>
@@ -5300,6 +6492,119 @@
     </w:lvl>
   </w:abstractNum>
   <w:abstractNum w:abstractNumId="21" w15:restartNumberingAfterBreak="0">
+    <w:nsid w:val="54FB6B45"/>
+    <w:multiLevelType w:val="hybridMultilevel"/>
+    <w:tmpl w:val="005E7558"/>
+    <w:lvl w:ilvl="0" w:tplc="0C090001">
+      <w:start w:val="1"/>
+      <w:numFmt w:val="bullet"/>
+      <w:lvlText w:val=""/>
+      <w:lvlJc w:val="left"/>
+      <w:pPr>
+        <w:ind w:left="720" w:hanging="360"/>
+      </w:pPr>
+      <w:rPr>
+        <w:rFonts w:ascii="Symbol" w:hAnsi="Symbol" w:hint="default"/>
+      </w:rPr>
+    </w:lvl>
+    <w:lvl w:ilvl="1" w:tplc="0C090003" w:tentative="1">
+      <w:start w:val="1"/>
+      <w:numFmt w:val="bullet"/>
+      <w:lvlText w:val="o"/>
+      <w:lvlJc w:val="left"/>
+      <w:pPr>
+        <w:ind w:left="1440" w:hanging="360"/>
+      </w:pPr>
+      <w:rPr>
+        <w:rFonts w:ascii="Courier New" w:hAnsi="Courier New" w:cs="Courier New" w:hint="default"/>
+      </w:rPr>
+    </w:lvl>
+    <w:lvl w:ilvl="2" w:tplc="0C090005" w:tentative="1">
+      <w:start w:val="1"/>
+      <w:numFmt w:val="bullet"/>
+      <w:lvlText w:val=""/>
+      <w:lvlJc w:val="left"/>
+      <w:pPr>
+        <w:ind w:left="2160" w:hanging="360"/>
+      </w:pPr>
+      <w:rPr>
+        <w:rFonts w:ascii="Wingdings" w:hAnsi="Wingdings" w:hint="default"/>
+      </w:rPr>
+    </w:lvl>
+    <w:lvl w:ilvl="3" w:tplc="0C090001" w:tentative="1">
+      <w:start w:val="1"/>
+      <w:numFmt w:val="bullet"/>
+      <w:lvlText w:val=""/>
+      <w:lvlJc w:val="left"/>
+      <w:pPr>
+        <w:ind w:left="2880" w:hanging="360"/>
+      </w:pPr>
+      <w:rPr>
+        <w:rFonts w:ascii="Symbol" w:hAnsi="Symbol" w:hint="default"/>
+      </w:rPr>
+    </w:lvl>
+    <w:lvl w:ilvl="4" w:tplc="0C090003" w:tentative="1">
+      <w:start w:val="1"/>
+      <w:numFmt w:val="bullet"/>
+      <w:lvlText w:val="o"/>
+      <w:lvlJc w:val="left"/>
+      <w:pPr>
+        <w:ind w:left="3600" w:hanging="360"/>
+      </w:pPr>
+      <w:rPr>
+        <w:rFonts w:ascii="Courier New" w:hAnsi="Courier New" w:cs="Courier New" w:hint="default"/>
+      </w:rPr>
+    </w:lvl>
+    <w:lvl w:ilvl="5" w:tplc="0C090005" w:tentative="1">
+      <w:start w:val="1"/>
+      <w:numFmt w:val="bullet"/>
+      <w:lvlText w:val=""/>
+      <w:lvlJc w:val="left"/>
+      <w:pPr>
+        <w:ind w:left="4320" w:hanging="360"/>
+      </w:pPr>
+      <w:rPr>
+        <w:rFonts w:ascii="Wingdings" w:hAnsi="Wingdings" w:hint="default"/>
+      </w:rPr>
+    </w:lvl>
+    <w:lvl w:ilvl="6" w:tplc="0C090001" w:tentative="1">
+      <w:start w:val="1"/>
+      <w:numFmt w:val="bullet"/>
+      <w:lvlText w:val=""/>
+      <w:lvlJc w:val="left"/>
+      <w:pPr>
+        <w:ind w:left="5040" w:hanging="360"/>
+      </w:pPr>
+      <w:rPr>
+        <w:rFonts w:ascii="Symbol" w:hAnsi="Symbol" w:hint="default"/>
+      </w:rPr>
+    </w:lvl>
+    <w:lvl w:ilvl="7" w:tplc="0C090003" w:tentative="1">
+      <w:start w:val="1"/>
+      <w:numFmt w:val="bullet"/>
+      <w:lvlText w:val="o"/>
+      <w:lvlJc w:val="left"/>
+      <w:pPr>
+        <w:ind w:left="5760" w:hanging="360"/>
+      </w:pPr>
+      <w:rPr>
+        <w:rFonts w:ascii="Courier New" w:hAnsi="Courier New" w:cs="Courier New" w:hint="default"/>
+      </w:rPr>
+    </w:lvl>
+    <w:lvl w:ilvl="8" w:tplc="0C090005" w:tentative="1">
+      <w:start w:val="1"/>
+      <w:numFmt w:val="bullet"/>
+      <w:lvlText w:val=""/>
+      <w:lvlJc w:val="left"/>
+      <w:pPr>
+        <w:ind w:left="6480" w:hanging="360"/>
+      </w:pPr>
+      <w:rPr>
+        <w:rFonts w:ascii="Wingdings" w:hAnsi="Wingdings" w:hint="default"/>
+      </w:rPr>
+    </w:lvl>
+  </w:abstractNum>
+  <w:abstractNum w:abstractNumId="22" w15:restartNumberingAfterBreak="0">
     <w:nsid w:val="58046872"/>
     <w:multiLevelType w:val="hybridMultilevel"/>
     <w:tmpl w:val="58A4DEF4"/>
@@ -5412,7 +6717,7 @@
       </w:rPr>
     </w:lvl>
   </w:abstractNum>
-  <w:abstractNum w:abstractNumId="22" w15:restartNumberingAfterBreak="0">
+  <w:abstractNum w:abstractNumId="23" w15:restartNumberingAfterBreak="0">
     <w:nsid w:val="5EBF0208"/>
     <w:multiLevelType w:val="hybridMultilevel"/>
     <w:tmpl w:val="7220A4C2"/>
@@ -5525,7 +6830,7 @@
       </w:rPr>
     </w:lvl>
   </w:abstractNum>
-  <w:abstractNum w:abstractNumId="23" w15:restartNumberingAfterBreak="0">
+  <w:abstractNum w:abstractNumId="24" w15:restartNumberingAfterBreak="0">
     <w:nsid w:val="61C059F9"/>
     <w:multiLevelType w:val="hybridMultilevel"/>
     <w:tmpl w:val="DCD8F5C4"/>
@@ -5637,7 +6942,7 @@
       </w:rPr>
     </w:lvl>
   </w:abstractNum>
-  <w:abstractNum w:abstractNumId="24" w15:restartNumberingAfterBreak="0">
+  <w:abstractNum w:abstractNumId="25" w15:restartNumberingAfterBreak="0">
     <w:nsid w:val="6965140D"/>
     <w:multiLevelType w:val="hybridMultilevel"/>
     <w:tmpl w:val="BC242FBA"/>
@@ -5750,7 +7055,7 @@
       </w:rPr>
     </w:lvl>
   </w:abstractNum>
-  <w:abstractNum w:abstractNumId="25" w15:restartNumberingAfterBreak="0">
+  <w:abstractNum w:abstractNumId="26" w15:restartNumberingAfterBreak="0">
     <w:nsid w:val="69745731"/>
     <w:multiLevelType w:val="hybridMultilevel"/>
     <w:tmpl w:val="8A186010"/>
@@ -5863,7 +7168,7 @@
       </w:rPr>
     </w:lvl>
   </w:abstractNum>
-  <w:abstractNum w:abstractNumId="26" w15:restartNumberingAfterBreak="0">
+  <w:abstractNum w:abstractNumId="27" w15:restartNumberingAfterBreak="0">
     <w:nsid w:val="6B71095C"/>
     <w:multiLevelType w:val="hybridMultilevel"/>
     <w:tmpl w:val="7D2EC85E"/>
@@ -5949,7 +7254,7 @@
       </w:pPr>
     </w:lvl>
   </w:abstractNum>
-  <w:abstractNum w:abstractNumId="27" w15:restartNumberingAfterBreak="0">
+  <w:abstractNum w:abstractNumId="28" w15:restartNumberingAfterBreak="0">
     <w:nsid w:val="7BCC1A6F"/>
     <w:multiLevelType w:val="hybridMultilevel"/>
     <w:tmpl w:val="92E28788"/>
@@ -6062,7 +7367,7 @@
       </w:rPr>
     </w:lvl>
   </w:abstractNum>
-  <w:abstractNum w:abstractNumId="28" w15:restartNumberingAfterBreak="0">
+  <w:abstractNum w:abstractNumId="29" w15:restartNumberingAfterBreak="0">
     <w:nsid w:val="7FE37634"/>
     <w:multiLevelType w:val="hybridMultilevel"/>
     <w:tmpl w:val="F9526D06"/>
@@ -6206,10 +7511,10 @@
     <w:abstractNumId w:val="19"/>
   </w:num>
   <w:num w:numId="11" w16cid:durableId="535584783">
-    <w:abstractNumId w:val="24"/>
+    <w:abstractNumId w:val="25"/>
   </w:num>
   <w:num w:numId="12" w16cid:durableId="1104688469">
-    <w:abstractNumId w:val="23"/>
+    <w:abstractNumId w:val="24"/>
   </w:num>
   <w:num w:numId="13" w16cid:durableId="688719512">
     <w:abstractNumId w:val="14"/>
@@ -6233,34 +7538,37 @@
     <w:abstractNumId w:val="10"/>
   </w:num>
   <w:num w:numId="20" w16cid:durableId="1610970922">
-    <w:abstractNumId w:val="21"/>
+    <w:abstractNumId w:val="22"/>
   </w:num>
   <w:num w:numId="21" w16cid:durableId="1577671225">
     <w:abstractNumId w:val="11"/>
   </w:num>
   <w:num w:numId="22" w16cid:durableId="235357066">
-    <w:abstractNumId w:val="22"/>
+    <w:abstractNumId w:val="23"/>
   </w:num>
   <w:num w:numId="23" w16cid:durableId="1725180388">
     <w:abstractNumId w:val="20"/>
   </w:num>
   <w:num w:numId="24" w16cid:durableId="238711768">
-    <w:abstractNumId w:val="26"/>
+    <w:abstractNumId w:val="27"/>
   </w:num>
   <w:num w:numId="25" w16cid:durableId="43412039">
-    <w:abstractNumId w:val="27"/>
+    <w:abstractNumId w:val="28"/>
   </w:num>
   <w:num w:numId="26" w16cid:durableId="280771303">
-    <w:abstractNumId w:val="28"/>
+    <w:abstractNumId w:val="29"/>
   </w:num>
   <w:num w:numId="27" w16cid:durableId="751126122">
     <w:abstractNumId w:val="9"/>
   </w:num>
   <w:num w:numId="28" w16cid:durableId="1945308062">
-    <w:abstractNumId w:val="25"/>
+    <w:abstractNumId w:val="26"/>
   </w:num>
   <w:num w:numId="29" w16cid:durableId="1360165121">
     <w:abstractNumId w:val="17"/>
+  </w:num>
+  <w:num w:numId="30" w16cid:durableId="1377074926">
+    <w:abstractNumId w:val="21"/>
   </w:num>
 </w:numbering>
 </file>
@@ -17903,10 +19211,12 @@
   <w:rsids>
     <w:rsidRoot w:val="00C828E7"/>
     <w:rsid w:val="003B26FB"/>
+    <w:rsid w:val="004658F6"/>
     <w:rsid w:val="007C2143"/>
     <w:rsid w:val="009E11CC"/>
     <w:rsid w:val="00B431D5"/>
     <w:rsid w:val="00C828E7"/>
+    <w:rsid w:val="00F5199C"/>
     <w:rsid w:val="00F66C76"/>
   </w:rsids>
   <m:mathPr>
@@ -18718,10 +20028,21 @@
 </file>
 
 <file path=customXml/item2.xml><?xml version="1.0" encoding="utf-8"?>
-<b:Sources xmlns:b="http://schemas.openxmlformats.org/officeDocument/2006/bibliography" xmlns="http://schemas.openxmlformats.org/officeDocument/2006/bibliography" SelectedStyle="/APA.XSL" StyleName="APA"/>
+<p:properties xmlns:p="http://schemas.microsoft.com/office/2006/metadata/properties" xmlns:xsi="http://www.w3.org/2001/XMLSchema-instance" xmlns:pc="http://schemas.microsoft.com/office/infopath/2007/PartnerControls">
+  <documentManagement/>
+</p:properties>
 </file>
 
 <file path=customXml/item3.xml><?xml version="1.0" encoding="utf-8"?>
+<?mso-contentType ?>
+<FormTemplates xmlns="http://schemas.microsoft.com/sharepoint/v3/contenttype/forms">
+  <Display>DocumentLibraryForm</Display>
+  <Edit>DocumentLibraryForm</Edit>
+  <New>DocumentLibraryForm</New>
+</FormTemplates>
+</file>
+
+<file path=customXml/item4.xml><?xml version="1.0" encoding="utf-8"?>
 <ct:contentTypeSchema xmlns:ct="http://schemas.microsoft.com/office/2006/metadata/contentType" xmlns:ma="http://schemas.microsoft.com/office/2006/metadata/properties/metaAttributes" ct:_="" ma:_="" ma:contentTypeName="Document" ma:contentTypeID="0x01010086B26DAAE7004244ABAF16483628D4AD" ma:contentTypeVersion="10" ma:contentTypeDescription="Create a new document." ma:contentTypeScope="" ma:versionID="d26bf7b6337bbaf708a9bf85ba22a5a7">
   <xsd:schema xmlns:xsd="http://www.w3.org/2001/XMLSchema" xmlns:xs="http://www.w3.org/2001/XMLSchema" xmlns:p="http://schemas.microsoft.com/office/2006/metadata/properties" xmlns:ns3="432cdb37-e35c-430c-b918-5db08a806d91" targetNamespace="http://schemas.microsoft.com/office/2006/metadata/properties" ma:root="true" ma:fieldsID="70d390c602692aceaf9d2173f2728aa5" ns3:_="">
     <xsd:import namespace="432cdb37-e35c-430c-b918-5db08a806d91"/>
@@ -18903,19 +20224,8 @@
 </ct:contentTypeSchema>
 </file>
 
-<file path=customXml/item4.xml><?xml version="1.0" encoding="utf-8"?>
-<?mso-contentType ?>
-<FormTemplates xmlns="http://schemas.microsoft.com/sharepoint/v3/contenttype/forms">
-  <Display>DocumentLibraryForm</Display>
-  <Edit>DocumentLibraryForm</Edit>
-  <New>DocumentLibraryForm</New>
-</FormTemplates>
-</file>
-
 <file path=customXml/item5.xml><?xml version="1.0" encoding="utf-8"?>
-<p:properties xmlns:p="http://schemas.microsoft.com/office/2006/metadata/properties" xmlns:xsi="http://www.w3.org/2001/XMLSchema-instance" xmlns:pc="http://schemas.microsoft.com/office/infopath/2007/PartnerControls">
-  <documentManagement/>
-</p:properties>
+<b:Sources xmlns:b="http://schemas.openxmlformats.org/officeDocument/2006/bibliography" xmlns="http://schemas.openxmlformats.org/officeDocument/2006/bibliography" SelectedStyle="/APA.XSL" StyleName="APA"/>
 </file>
 
 <file path=customXml/itemProps1.xml><?xml version="1.0" encoding="utf-8"?>
@@ -18927,14 +20237,23 @@
 </file>
 
 <file path=customXml/itemProps2.xml><?xml version="1.0" encoding="utf-8"?>
-<ds:datastoreItem xmlns:ds="http://schemas.openxmlformats.org/officeDocument/2006/customXml" ds:itemID="{EF278816-EC6F-A645-907D-7F25AECB1D4A}">
+<ds:datastoreItem xmlns:ds="http://schemas.openxmlformats.org/officeDocument/2006/customXml" ds:itemID="{D176FD33-51D0-4E37-8AA9-C31A7DCDF3BC}">
   <ds:schemaRefs>
-    <ds:schemaRef ds:uri="http://schemas.openxmlformats.org/officeDocument/2006/bibliography"/>
+    <ds:schemaRef ds:uri="http://schemas.microsoft.com/office/2006/metadata/properties"/>
+    <ds:schemaRef ds:uri="http://schemas.microsoft.com/office/infopath/2007/PartnerControls"/>
   </ds:schemaRefs>
 </ds:datastoreItem>
 </file>
 
 <file path=customXml/itemProps3.xml><?xml version="1.0" encoding="utf-8"?>
+<ds:datastoreItem xmlns:ds="http://schemas.openxmlformats.org/officeDocument/2006/customXml" ds:itemID="{C21D470B-8EEA-4414-BD22-059ADF603F75}">
+  <ds:schemaRefs>
+    <ds:schemaRef ds:uri="http://schemas.microsoft.com/sharepoint/v3/contenttype/forms"/>
+  </ds:schemaRefs>
+</ds:datastoreItem>
+</file>
+
+<file path=customXml/itemProps4.xml><?xml version="1.0" encoding="utf-8"?>
 <ds:datastoreItem xmlns:ds="http://schemas.openxmlformats.org/officeDocument/2006/customXml" ds:itemID="{ADABACF2-A6B8-4369-B55A-488CEDC9BC5C}">
   <ds:schemaRefs>
     <ds:schemaRef ds:uri="http://schemas.microsoft.com/office/2006/metadata/contentType"/>
@@ -18952,19 +20271,10 @@
 </ds:datastoreItem>
 </file>
 
-<file path=customXml/itemProps4.xml><?xml version="1.0" encoding="utf-8"?>
-<ds:datastoreItem xmlns:ds="http://schemas.openxmlformats.org/officeDocument/2006/customXml" ds:itemID="{C21D470B-8EEA-4414-BD22-059ADF603F75}">
+<file path=customXml/itemProps5.xml><?xml version="1.0" encoding="utf-8"?>
+<ds:datastoreItem xmlns:ds="http://schemas.openxmlformats.org/officeDocument/2006/customXml" ds:itemID="{EF278816-EC6F-A645-907D-7F25AECB1D4A}">
   <ds:schemaRefs>
-    <ds:schemaRef ds:uri="http://schemas.microsoft.com/sharepoint/v3/contenttype/forms"/>
-  </ds:schemaRefs>
-</ds:datastoreItem>
-</file>
-
-<file path=customXml/itemProps5.xml><?xml version="1.0" encoding="utf-8"?>
-<ds:datastoreItem xmlns:ds="http://schemas.openxmlformats.org/officeDocument/2006/customXml" ds:itemID="{D176FD33-51D0-4E37-8AA9-C31A7DCDF3BC}">
-  <ds:schemaRefs>
-    <ds:schemaRef ds:uri="http://schemas.microsoft.com/office/2006/metadata/properties"/>
-    <ds:schemaRef ds:uri="http://schemas.microsoft.com/office/infopath/2007/PartnerControls"/>
+    <ds:schemaRef ds:uri="http://schemas.openxmlformats.org/officeDocument/2006/bibliography"/>
   </ds:schemaRefs>
 </ds:datastoreItem>
 </file>
</xml_diff>